<commit_message>
Concluida aula de Legislação no Ambiente Digital (LGPD) II
</commit_message>
<xml_diff>
--- a/Aulas/2024-09-12-Legislação no Ambiente Digital (LGPD) II/Anotacoes.docx
+++ b/Aulas/2024-09-12-Legislação no Ambiente Digital (LGPD) II/Anotacoes.docx
@@ -611,10 +611,6 @@
     <w:p>
       <w:pPr>
         <w:pStyle w:val="PargrafodaLista"/>
-        <w:numPr>
-          <w:ilvl w:val="1"/>
-          <w:numId w:val="2"/>
-        </w:numPr>
       </w:pPr>
       <w:r>
         <w:t xml:space="preserve">Ficara a cargo da autoridade nacional de proteção de dados pessoais (ANPD) </w:t>

</xml_diff>